<commit_message>
Updated rules for visitor
</commit_message>
<xml_diff>
--- a/Docs/SemanticRules.docx
+++ b/Docs/SemanticRules.docx
@@ -7,88 +7,590 @@
         <w:pStyle w:val="Titre"/>
         <w:jc w:val="center"/>
       </w:pPr>
-      <w:r>
-        <w:t>Semantic rules</w:t>
-      </w:r>
+      <w:proofErr w:type="spellStart"/>
+      <w:r>
+        <w:t>Semantic</w:t>
+      </w:r>
+      <w:proofErr w:type="spellEnd"/>
+      <w:r>
+        <w:t xml:space="preserve"> </w:t>
+      </w:r>
+      <w:proofErr w:type="spellStart"/>
+      <w:r>
+        <w:t>rules</w:t>
+      </w:r>
+      <w:proofErr w:type="spellEnd"/>
     </w:p>
     <w:p/>
     <w:p/>
     <w:p>
       <w:r>
-        <w:t xml:space="preserve">Variables/fonction needs to be declared in the declaration block to be used. </w:t>
-      </w:r>
-    </w:p>
-    <w:p>
-      <w:r>
-        <w:t>A declared variable has a default value of 0</w:t>
-      </w:r>
-    </w:p>
-    <w:p>
-      <w:r>
-        <w:t>If not specified, the default array size is 100</w:t>
-      </w:r>
-    </w:p>
-    <w:p>
-      <w:r>
-        <w:t>Array is made of the specifed elements starting from 0</w:t>
-      </w:r>
-    </w:p>
-    <w:p>
-      <w:r>
-        <w:t>Not possible to initialize the variable in the declaration block</w:t>
-      </w:r>
-    </w:p>
-    <w:p>
-      <w:r>
-        <w:t>Recurtion is forbidden</w:t>
-      </w:r>
-    </w:p>
-    <w:p>
-      <w:r>
-        <w:t>No operation priorites</w:t>
-      </w:r>
-    </w:p>
-    <w:p>
-      <w:r>
-        <w:t>The return of a function is an integer</w:t>
-      </w:r>
-    </w:p>
-    <w:p>
-      <w:r>
-        <w:t>A Variable can only be defined once</w:t>
-      </w:r>
-    </w:p>
-    <w:p>
-      <w:r>
-        <w:t>A Variable and function can’t have the same name</w:t>
-      </w:r>
-    </w:p>
-    <w:p>
-      <w:r>
-        <w:t>Variable declared in a certain declare block can only be used in the corresponding do block</w:t>
-      </w:r>
-    </w:p>
-    <w:p>
-      <w:r>
-        <w:t>Function parameters are treated as local variables inside the function</w:t>
-      </w:r>
-    </w:p>
-    <w:p>
-      <w:r>
-        <w:t>The assignement should always point to a variable</w:t>
-      </w:r>
-    </w:p>
-    <w:p>
-      <w:r>
-        <w:t>.not is the only unary operator</w:t>
-      </w:r>
-    </w:p>
-    <w:p>
-      <w:r>
-        <w:t>- can be applied only in front of literal numbers</w:t>
+        <w:t xml:space="preserve">Variables/fonction </w:t>
+      </w:r>
+      <w:proofErr w:type="spellStart"/>
+      <w:r>
+        <w:t>needs</w:t>
+      </w:r>
+      <w:proofErr w:type="spellEnd"/>
+      <w:r>
+        <w:t xml:space="preserve"> to </w:t>
+      </w:r>
+      <w:proofErr w:type="spellStart"/>
+      <w:r>
+        <w:t>be</w:t>
+      </w:r>
+      <w:proofErr w:type="spellEnd"/>
+      <w:r>
+        <w:t xml:space="preserve"> </w:t>
+      </w:r>
+      <w:proofErr w:type="spellStart"/>
+      <w:r>
+        <w:t>declared</w:t>
+      </w:r>
+      <w:proofErr w:type="spellEnd"/>
+      <w:r>
+        <w:t xml:space="preserve"> in the </w:t>
+      </w:r>
+      <w:proofErr w:type="spellStart"/>
+      <w:r>
+        <w:t>declaration</w:t>
+      </w:r>
+      <w:proofErr w:type="spellEnd"/>
+      <w:r>
+        <w:t xml:space="preserve"> block to </w:t>
+      </w:r>
+      <w:proofErr w:type="spellStart"/>
+      <w:r>
+        <w:t>be</w:t>
+      </w:r>
+      <w:proofErr w:type="spellEnd"/>
+      <w:r>
+        <w:t xml:space="preserve"> </w:t>
+      </w:r>
+      <w:proofErr w:type="spellStart"/>
+      <w:r>
+        <w:t>used</w:t>
+      </w:r>
+      <w:proofErr w:type="spellEnd"/>
+      <w:r>
+        <w:t xml:space="preserve">. </w:t>
+      </w:r>
+    </w:p>
+    <w:p>
+      <w:r>
+        <w:t xml:space="preserve">A </w:t>
+      </w:r>
+      <w:proofErr w:type="spellStart"/>
+      <w:r>
+        <w:t>declared</w:t>
+      </w:r>
+      <w:proofErr w:type="spellEnd"/>
+      <w:r>
+        <w:t xml:space="preserve"> variable has a default value of 0</w:t>
+      </w:r>
+    </w:p>
+    <w:p>
+      <w:r>
+        <w:t xml:space="preserve">If not </w:t>
+      </w:r>
+      <w:proofErr w:type="spellStart"/>
+      <w:r>
+        <w:t>specified</w:t>
+      </w:r>
+      <w:proofErr w:type="spellEnd"/>
+      <w:r>
+        <w:t xml:space="preserve">, the </w:t>
       </w:r>
       <w:bookmarkStart w:id="0" w:name="_GoBack"/>
       <w:bookmarkEnd w:id="0"/>
+      <w:r>
+        <w:t xml:space="preserve">default </w:t>
+      </w:r>
+      <w:proofErr w:type="spellStart"/>
+      <w:r>
+        <w:t>array</w:t>
+      </w:r>
+      <w:proofErr w:type="spellEnd"/>
+      <w:r>
+        <w:t xml:space="preserve"> size </w:t>
+      </w:r>
+      <w:proofErr w:type="spellStart"/>
+      <w:r>
+        <w:t>is</w:t>
+      </w:r>
+      <w:proofErr w:type="spellEnd"/>
+      <w:r>
+        <w:t xml:space="preserve"> 100</w:t>
+      </w:r>
+    </w:p>
+    <w:p>
+      <w:proofErr w:type="spellStart"/>
+      <w:r>
+        <w:t>Array</w:t>
+      </w:r>
+      <w:proofErr w:type="spellEnd"/>
+      <w:r>
+        <w:t xml:space="preserve"> </w:t>
+      </w:r>
+      <w:proofErr w:type="spellStart"/>
+      <w:r>
+        <w:t>is</w:t>
+      </w:r>
+      <w:proofErr w:type="spellEnd"/>
+      <w:r>
+        <w:t xml:space="preserve"> made of the </w:t>
+      </w:r>
+      <w:proofErr w:type="spellStart"/>
+      <w:r>
+        <w:t>specifed</w:t>
+      </w:r>
+      <w:proofErr w:type="spellEnd"/>
+      <w:r>
+        <w:t xml:space="preserve"> </w:t>
+      </w:r>
+      <w:proofErr w:type="spellStart"/>
+      <w:r>
+        <w:t>elements</w:t>
+      </w:r>
+      <w:proofErr w:type="spellEnd"/>
+      <w:r>
+        <w:t xml:space="preserve"> </w:t>
+      </w:r>
+      <w:proofErr w:type="spellStart"/>
+      <w:r>
+        <w:t>starting</w:t>
+      </w:r>
+      <w:proofErr w:type="spellEnd"/>
+      <w:r>
+        <w:t xml:space="preserve"> </w:t>
+      </w:r>
+      <w:proofErr w:type="spellStart"/>
+      <w:r>
+        <w:t>from</w:t>
+      </w:r>
+      <w:proofErr w:type="spellEnd"/>
+      <w:r>
+        <w:t xml:space="preserve"> 0</w:t>
+      </w:r>
+    </w:p>
+    <w:p>
+      <w:r>
+        <w:t xml:space="preserve">Not possible to </w:t>
+      </w:r>
+      <w:proofErr w:type="spellStart"/>
+      <w:r>
+        <w:t>initialize</w:t>
+      </w:r>
+      <w:proofErr w:type="spellEnd"/>
+      <w:r>
+        <w:t xml:space="preserve"> the variable in the </w:t>
+      </w:r>
+      <w:proofErr w:type="spellStart"/>
+      <w:r>
+        <w:t>declaration</w:t>
+      </w:r>
+      <w:proofErr w:type="spellEnd"/>
+      <w:r>
+        <w:t xml:space="preserve"> block</w:t>
+      </w:r>
+    </w:p>
+    <w:p>
+      <w:proofErr w:type="spellStart"/>
+      <w:r>
+        <w:t>Recurtion</w:t>
+      </w:r>
+      <w:proofErr w:type="spellEnd"/>
+      <w:r>
+        <w:t xml:space="preserve"> </w:t>
+      </w:r>
+      <w:proofErr w:type="spellStart"/>
+      <w:r>
+        <w:t>is</w:t>
+      </w:r>
+      <w:proofErr w:type="spellEnd"/>
+      <w:r>
+        <w:t xml:space="preserve"> </w:t>
+      </w:r>
+      <w:proofErr w:type="spellStart"/>
+      <w:r>
+        <w:t>forbidden</w:t>
+      </w:r>
+      <w:proofErr w:type="spellEnd"/>
+    </w:p>
+    <w:p>
+      <w:r>
+        <w:t xml:space="preserve">No </w:t>
+      </w:r>
+      <w:proofErr w:type="spellStart"/>
+      <w:r>
+        <w:t>operation</w:t>
+      </w:r>
+      <w:proofErr w:type="spellEnd"/>
+      <w:r>
+        <w:t xml:space="preserve"> </w:t>
+      </w:r>
+      <w:proofErr w:type="spellStart"/>
+      <w:r>
+        <w:t>priorites</w:t>
+      </w:r>
+      <w:proofErr w:type="spellEnd"/>
+    </w:p>
+    <w:p>
+      <w:r>
+        <w:t xml:space="preserve">The return of a </w:t>
+      </w:r>
+      <w:proofErr w:type="spellStart"/>
+      <w:r>
+        <w:t>function</w:t>
+      </w:r>
+      <w:proofErr w:type="spellEnd"/>
+      <w:r>
+        <w:t xml:space="preserve"> </w:t>
+      </w:r>
+      <w:proofErr w:type="spellStart"/>
+      <w:r>
+        <w:t>is</w:t>
+      </w:r>
+      <w:proofErr w:type="spellEnd"/>
+      <w:r>
+        <w:t xml:space="preserve"> an </w:t>
+      </w:r>
+      <w:proofErr w:type="spellStart"/>
+      <w:r>
+        <w:t>integer</w:t>
+      </w:r>
+      <w:proofErr w:type="spellEnd"/>
+    </w:p>
+    <w:p>
+      <w:r>
+        <w:t xml:space="preserve">A Variable </w:t>
+      </w:r>
+      <w:proofErr w:type="spellStart"/>
+      <w:r>
+        <w:t>can</w:t>
+      </w:r>
+      <w:proofErr w:type="spellEnd"/>
+      <w:r>
+        <w:t xml:space="preserve"> </w:t>
+      </w:r>
+      <w:proofErr w:type="spellStart"/>
+      <w:r>
+        <w:t>only</w:t>
+      </w:r>
+      <w:proofErr w:type="spellEnd"/>
+      <w:r>
+        <w:t xml:space="preserve"> </w:t>
+      </w:r>
+      <w:proofErr w:type="spellStart"/>
+      <w:r>
+        <w:t>be</w:t>
+      </w:r>
+      <w:proofErr w:type="spellEnd"/>
+      <w:r>
+        <w:t xml:space="preserve"> </w:t>
+      </w:r>
+      <w:proofErr w:type="spellStart"/>
+      <w:r>
+        <w:t>defined</w:t>
+      </w:r>
+      <w:proofErr w:type="spellEnd"/>
+      <w:r>
+        <w:t xml:space="preserve"> once</w:t>
+      </w:r>
+    </w:p>
+    <w:p>
+      <w:r>
+        <w:t xml:space="preserve">A Variable and </w:t>
+      </w:r>
+      <w:proofErr w:type="spellStart"/>
+      <w:r>
+        <w:t>function</w:t>
+      </w:r>
+      <w:proofErr w:type="spellEnd"/>
+      <w:r>
+        <w:t xml:space="preserve"> </w:t>
+      </w:r>
+      <w:proofErr w:type="spellStart"/>
+      <w:r>
+        <w:t>can’t</w:t>
+      </w:r>
+      <w:proofErr w:type="spellEnd"/>
+      <w:r>
+        <w:t xml:space="preserve"> have the </w:t>
+      </w:r>
+      <w:proofErr w:type="spellStart"/>
+      <w:r>
+        <w:t>same</w:t>
+      </w:r>
+      <w:proofErr w:type="spellEnd"/>
+      <w:r>
+        <w:t xml:space="preserve"> </w:t>
+      </w:r>
+      <w:proofErr w:type="spellStart"/>
+      <w:r>
+        <w:t>name</w:t>
+      </w:r>
+      <w:proofErr w:type="spellEnd"/>
+    </w:p>
+    <w:p>
+      <w:r>
+        <w:t xml:space="preserve">Variable </w:t>
+      </w:r>
+      <w:proofErr w:type="spellStart"/>
+      <w:r>
+        <w:t>declared</w:t>
+      </w:r>
+      <w:proofErr w:type="spellEnd"/>
+      <w:r>
+        <w:t xml:space="preserve"> in a certain </w:t>
+      </w:r>
+      <w:proofErr w:type="spellStart"/>
+      <w:r>
+        <w:t>declare</w:t>
+      </w:r>
+      <w:proofErr w:type="spellEnd"/>
+      <w:r>
+        <w:t xml:space="preserve"> block </w:t>
+      </w:r>
+      <w:proofErr w:type="spellStart"/>
+      <w:r>
+        <w:t>can</w:t>
+      </w:r>
+      <w:proofErr w:type="spellEnd"/>
+      <w:r>
+        <w:t xml:space="preserve"> </w:t>
+      </w:r>
+      <w:proofErr w:type="spellStart"/>
+      <w:r>
+        <w:t>only</w:t>
+      </w:r>
+      <w:proofErr w:type="spellEnd"/>
+      <w:r>
+        <w:t xml:space="preserve"> </w:t>
+      </w:r>
+      <w:proofErr w:type="spellStart"/>
+      <w:r>
+        <w:t>be</w:t>
+      </w:r>
+      <w:proofErr w:type="spellEnd"/>
+      <w:r>
+        <w:t xml:space="preserve"> </w:t>
+      </w:r>
+      <w:proofErr w:type="spellStart"/>
+      <w:r>
+        <w:t>used</w:t>
+      </w:r>
+      <w:proofErr w:type="spellEnd"/>
+      <w:r>
+        <w:t xml:space="preserve"> in the </w:t>
+      </w:r>
+      <w:proofErr w:type="spellStart"/>
+      <w:r>
+        <w:t>corresponding</w:t>
+      </w:r>
+      <w:proofErr w:type="spellEnd"/>
+      <w:r>
+        <w:t xml:space="preserve"> do block</w:t>
+      </w:r>
+    </w:p>
+    <w:p>
+      <w:proofErr w:type="spellStart"/>
+      <w:r>
+        <w:t>Function</w:t>
+      </w:r>
+      <w:proofErr w:type="spellEnd"/>
+      <w:r>
+        <w:t xml:space="preserve"> </w:t>
+      </w:r>
+      <w:proofErr w:type="spellStart"/>
+      <w:r>
+        <w:t>parameters</w:t>
+      </w:r>
+      <w:proofErr w:type="spellEnd"/>
+      <w:r>
+        <w:t xml:space="preserve"> are </w:t>
+      </w:r>
+      <w:proofErr w:type="spellStart"/>
+      <w:r>
+        <w:t>treated</w:t>
+      </w:r>
+      <w:proofErr w:type="spellEnd"/>
+      <w:r>
+        <w:t xml:space="preserve"> as local variables </w:t>
+      </w:r>
+      <w:proofErr w:type="spellStart"/>
+      <w:r>
+        <w:t>inside</w:t>
+      </w:r>
+      <w:proofErr w:type="spellEnd"/>
+      <w:r>
+        <w:t xml:space="preserve"> the </w:t>
+      </w:r>
+      <w:proofErr w:type="spellStart"/>
+      <w:r>
+        <w:t>function</w:t>
+      </w:r>
+      <w:proofErr w:type="spellEnd"/>
+    </w:p>
+    <w:p>
+      <w:r>
+        <w:t xml:space="preserve">The assignement </w:t>
+      </w:r>
+      <w:proofErr w:type="spellStart"/>
+      <w:r>
+        <w:t>should</w:t>
+      </w:r>
+      <w:proofErr w:type="spellEnd"/>
+      <w:r>
+        <w:t xml:space="preserve"> </w:t>
+      </w:r>
+      <w:proofErr w:type="spellStart"/>
+      <w:r>
+        <w:t>always</w:t>
+      </w:r>
+      <w:proofErr w:type="spellEnd"/>
+      <w:r>
+        <w:t xml:space="preserve"> point to </w:t>
+      </w:r>
+      <w:proofErr w:type="gramStart"/>
+      <w:r>
+        <w:t>a</w:t>
+      </w:r>
+      <w:proofErr w:type="gramEnd"/>
+      <w:r>
+        <w:t xml:space="preserve"> variable</w:t>
+      </w:r>
+    </w:p>
+    <w:p>
+      <w:r>
+        <w:t xml:space="preserve">.not </w:t>
+      </w:r>
+      <w:proofErr w:type="spellStart"/>
+      <w:r>
+        <w:t>is</w:t>
+      </w:r>
+      <w:proofErr w:type="spellEnd"/>
+      <w:r>
+        <w:t xml:space="preserve"> the </w:t>
+      </w:r>
+      <w:proofErr w:type="spellStart"/>
+      <w:r>
+        <w:t>only</w:t>
+      </w:r>
+      <w:proofErr w:type="spellEnd"/>
+      <w:r>
+        <w:t xml:space="preserve"> </w:t>
+      </w:r>
+      <w:proofErr w:type="spellStart"/>
+      <w:r>
+        <w:t>unary</w:t>
+      </w:r>
+      <w:proofErr w:type="spellEnd"/>
+      <w:r>
+        <w:t xml:space="preserve"> </w:t>
+      </w:r>
+      <w:proofErr w:type="spellStart"/>
+      <w:r>
+        <w:t>operator</w:t>
+      </w:r>
+      <w:proofErr w:type="spellEnd"/>
+    </w:p>
+    <w:p>
+      <w:proofErr w:type="spellStart"/>
+      <w:r>
+        <w:t>Negation</w:t>
+      </w:r>
+      <w:proofErr w:type="spellEnd"/>
+      <w:r>
+        <w:t xml:space="preserve"> </w:t>
+      </w:r>
+      <w:proofErr w:type="spellStart"/>
+      <w:r>
+        <w:t>only</w:t>
+      </w:r>
+      <w:proofErr w:type="spellEnd"/>
+      <w:r>
+        <w:t xml:space="preserve"> </w:t>
+      </w:r>
+      <w:proofErr w:type="spellStart"/>
+      <w:r>
+        <w:t>works</w:t>
+      </w:r>
+      <w:proofErr w:type="spellEnd"/>
+      <w:r>
+        <w:t xml:space="preserve"> </w:t>
+      </w:r>
+      <w:proofErr w:type="spellStart"/>
+      <w:r>
+        <w:t>with</w:t>
+      </w:r>
+      <w:proofErr w:type="spellEnd"/>
+      <w:r>
+        <w:t xml:space="preserve"> a variable or a </w:t>
+      </w:r>
+      <w:proofErr w:type="spellStart"/>
+      <w:r>
+        <w:t>literal</w:t>
+      </w:r>
+      <w:proofErr w:type="spellEnd"/>
+      <w:r>
+        <w:t xml:space="preserve"> </w:t>
+      </w:r>
+      <w:proofErr w:type="spellStart"/>
+      <w:r>
+        <w:t>number</w:t>
+      </w:r>
+      <w:proofErr w:type="spellEnd"/>
+    </w:p>
+    <w:p>
+      <w:r>
+        <w:t xml:space="preserve">- </w:t>
+      </w:r>
+      <w:proofErr w:type="spellStart"/>
+      <w:r>
+        <w:t>can</w:t>
+      </w:r>
+      <w:proofErr w:type="spellEnd"/>
+      <w:r>
+        <w:t xml:space="preserve"> </w:t>
+      </w:r>
+      <w:proofErr w:type="spellStart"/>
+      <w:r>
+        <w:t>be</w:t>
+      </w:r>
+      <w:proofErr w:type="spellEnd"/>
+      <w:r>
+        <w:t xml:space="preserve"> </w:t>
+      </w:r>
+      <w:proofErr w:type="spellStart"/>
+      <w:r>
+        <w:t>applied</w:t>
+      </w:r>
+      <w:proofErr w:type="spellEnd"/>
+      <w:r>
+        <w:t xml:space="preserve"> </w:t>
+      </w:r>
+      <w:proofErr w:type="spellStart"/>
+      <w:r>
+        <w:t>only</w:t>
+      </w:r>
+      <w:proofErr w:type="spellEnd"/>
+      <w:r>
+        <w:t xml:space="preserve"> in front of </w:t>
+      </w:r>
+      <w:proofErr w:type="spellStart"/>
+      <w:r>
+        <w:t>literal</w:t>
+      </w:r>
+      <w:proofErr w:type="spellEnd"/>
+      <w:r>
+        <w:t xml:space="preserve"> </w:t>
+      </w:r>
+      <w:proofErr w:type="spellStart"/>
+      <w:r>
+        <w:t>numbers</w:t>
+      </w:r>
+      <w:proofErr w:type="spellEnd"/>
     </w:p>
     <w:p/>
     <w:sectPr>
@@ -949,4 +1451,16 @@
     </a:ext>
   </a:extLst>
 </a:theme>
+</file>
+
+<file path=customXml/item1.xml><?xml version="1.0" encoding="utf-8"?>
+<b:Sources xmlns:b="http://schemas.openxmlformats.org/officeDocument/2006/bibliography" xmlns="http://schemas.openxmlformats.org/officeDocument/2006/bibliography" SelectedStyle="\APASixthEditionOfficeOnline.xsl" StyleName="APA" Version="6"/>
+</file>
+
+<file path=customXml/itemProps1.xml><?xml version="1.0" encoding="utf-8"?>
+<ds:datastoreItem xmlns:ds="http://schemas.openxmlformats.org/officeDocument/2006/customXml" ds:itemID="{29154407-DED3-4DC9-BA9D-58188FB32B36}">
+  <ds:schemaRefs>
+    <ds:schemaRef ds:uri="http://schemas.openxmlformats.org/officeDocument/2006/bibliography"/>
+  </ds:schemaRefs>
+</ds:datastoreItem>
 </file>
</xml_diff>

<commit_message>
Added Nothing to AST and updated rules
</commit_message>
<xml_diff>
--- a/Docs/SemanticRules.docx
+++ b/Docs/SemanticRules.docx
@@ -7,590 +7,114 @@
         <w:pStyle w:val="Titre"/>
         <w:jc w:val="center"/>
       </w:pPr>
-      <w:proofErr w:type="spellStart"/>
-      <w:r>
-        <w:t>Semantic</w:t>
-      </w:r>
-      <w:proofErr w:type="spellEnd"/>
-      <w:r>
-        <w:t xml:space="preserve"> </w:t>
-      </w:r>
-      <w:proofErr w:type="spellStart"/>
-      <w:r>
-        <w:t>rules</w:t>
-      </w:r>
-      <w:proofErr w:type="spellEnd"/>
+      <w:r>
+        <w:t>Semantic rules</w:t>
+      </w:r>
     </w:p>
     <w:p/>
     <w:p/>
     <w:p>
       <w:r>
-        <w:t xml:space="preserve">Variables/fonction </w:t>
-      </w:r>
-      <w:proofErr w:type="spellStart"/>
-      <w:r>
-        <w:t>needs</w:t>
-      </w:r>
-      <w:proofErr w:type="spellEnd"/>
-      <w:r>
-        <w:t xml:space="preserve"> to </w:t>
-      </w:r>
-      <w:proofErr w:type="spellStart"/>
-      <w:r>
-        <w:t>be</w:t>
-      </w:r>
-      <w:proofErr w:type="spellEnd"/>
-      <w:r>
-        <w:t xml:space="preserve"> </w:t>
-      </w:r>
-      <w:proofErr w:type="spellStart"/>
-      <w:r>
-        <w:t>declared</w:t>
-      </w:r>
-      <w:proofErr w:type="spellEnd"/>
-      <w:r>
-        <w:t xml:space="preserve"> in the </w:t>
-      </w:r>
-      <w:proofErr w:type="spellStart"/>
-      <w:r>
-        <w:t>declaration</w:t>
-      </w:r>
-      <w:proofErr w:type="spellEnd"/>
-      <w:r>
-        <w:t xml:space="preserve"> block to </w:t>
-      </w:r>
-      <w:proofErr w:type="spellStart"/>
-      <w:r>
-        <w:t>be</w:t>
-      </w:r>
-      <w:proofErr w:type="spellEnd"/>
-      <w:r>
-        <w:t xml:space="preserve"> </w:t>
-      </w:r>
-      <w:proofErr w:type="spellStart"/>
-      <w:r>
-        <w:t>used</w:t>
-      </w:r>
-      <w:proofErr w:type="spellEnd"/>
-      <w:r>
-        <w:t xml:space="preserve">. </w:t>
-      </w:r>
-    </w:p>
-    <w:p>
-      <w:r>
-        <w:t xml:space="preserve">A </w:t>
-      </w:r>
-      <w:proofErr w:type="spellStart"/>
-      <w:r>
-        <w:t>declared</w:t>
-      </w:r>
-      <w:proofErr w:type="spellEnd"/>
-      <w:r>
-        <w:t xml:space="preserve"> variable has a default value of 0</w:t>
-      </w:r>
-    </w:p>
-    <w:p>
-      <w:r>
-        <w:t xml:space="preserve">If not </w:t>
-      </w:r>
-      <w:proofErr w:type="spellStart"/>
-      <w:r>
-        <w:t>specified</w:t>
-      </w:r>
-      <w:proofErr w:type="spellEnd"/>
-      <w:r>
-        <w:t xml:space="preserve">, the </w:t>
+        <w:t xml:space="preserve">Variables/fonction needs to be declared in the declaration block to be used. </w:t>
+      </w:r>
+    </w:p>
+    <w:p>
+      <w:r>
+        <w:t>A declared variable has a default value of 0</w:t>
+      </w:r>
+    </w:p>
+    <w:p>
+      <w:r>
+        <w:t>If not specified, the default array size is 10</w:t>
+      </w:r>
+      <w:r>
+        <w:t xml:space="preserve">                            </w:t>
+      </w:r>
+      <w:r>
+        <w:t>0</w:t>
+      </w:r>
+    </w:p>
+    <w:p>
+      <w:r>
+        <w:t>Array is made of the specifed elements starting from 0</w:t>
+      </w:r>
+    </w:p>
+    <w:p>
+      <w:r>
+        <w:t>A</w:t>
+      </w:r>
+      <w:r>
+        <w:t xml:space="preserve"> variable is an array of size 1</w:t>
+      </w:r>
+    </w:p>
+    <w:p>
+      <w:r>
+        <w:t>Not possible to initialize the variable in the declaration block</w:t>
+      </w:r>
+    </w:p>
+    <w:p>
+      <w:r>
+        <w:t>Recurtion is forbidden</w:t>
+      </w:r>
+    </w:p>
+    <w:p>
+      <w:r>
+        <w:t>No operation priorites</w:t>
+      </w:r>
+    </w:p>
+    <w:p>
+      <w:r>
+        <w:t>The return of a function is an integer</w:t>
+      </w:r>
+    </w:p>
+    <w:p>
+      <w:r>
+        <w:t>A Variable can only be defined once</w:t>
+      </w:r>
+    </w:p>
+    <w:p>
+      <w:r>
+        <w:t>A Variable and function can’t have the same name</w:t>
+      </w:r>
+    </w:p>
+    <w:p>
+      <w:r>
+        <w:t>Variable declared in a certain declare block can only be used in the corresponding do block</w:t>
+      </w:r>
+    </w:p>
+    <w:p>
+      <w:r>
+        <w:t>Function parameters are treated as local variables inside the function</w:t>
+      </w:r>
+    </w:p>
+    <w:p>
+      <w:r>
+        <w:t>The assignement should always point to a variable</w:t>
+      </w:r>
+    </w:p>
+    <w:p>
+      <w:r>
+        <w:t>.not is the only unary operator</w:t>
+      </w:r>
+    </w:p>
+    <w:p>
+      <w:r>
+        <w:t>Negation only works with a variable or a literal number</w:t>
+      </w:r>
+    </w:p>
+    <w:p>
+      <w:r>
+        <w:t>- can be applied only in front of literal numbers</w:t>
+      </w:r>
+      <w:r>
+        <w:br/>
+        <w:t xml:space="preserve">Nothing can only be used </w:t>
+      </w:r>
+      <w:r>
+        <w:t>after a GiveBackWith statement</w:t>
       </w:r>
       <w:bookmarkStart w:id="0" w:name="_GoBack"/>
       <w:bookmarkEnd w:id="0"/>
-      <w:r>
-        <w:t xml:space="preserve">default </w:t>
-      </w:r>
-      <w:proofErr w:type="spellStart"/>
-      <w:r>
-        <w:t>array</w:t>
-      </w:r>
-      <w:proofErr w:type="spellEnd"/>
-      <w:r>
-        <w:t xml:space="preserve"> size </w:t>
-      </w:r>
-      <w:proofErr w:type="spellStart"/>
-      <w:r>
-        <w:t>is</w:t>
-      </w:r>
-      <w:proofErr w:type="spellEnd"/>
-      <w:r>
-        <w:t xml:space="preserve"> 100</w:t>
-      </w:r>
-    </w:p>
-    <w:p>
-      <w:proofErr w:type="spellStart"/>
-      <w:r>
-        <w:t>Array</w:t>
-      </w:r>
-      <w:proofErr w:type="spellEnd"/>
-      <w:r>
-        <w:t xml:space="preserve"> </w:t>
-      </w:r>
-      <w:proofErr w:type="spellStart"/>
-      <w:r>
-        <w:t>is</w:t>
-      </w:r>
-      <w:proofErr w:type="spellEnd"/>
-      <w:r>
-        <w:t xml:space="preserve"> made of the </w:t>
-      </w:r>
-      <w:proofErr w:type="spellStart"/>
-      <w:r>
-        <w:t>specifed</w:t>
-      </w:r>
-      <w:proofErr w:type="spellEnd"/>
-      <w:r>
-        <w:t xml:space="preserve"> </w:t>
-      </w:r>
-      <w:proofErr w:type="spellStart"/>
-      <w:r>
-        <w:t>elements</w:t>
-      </w:r>
-      <w:proofErr w:type="spellEnd"/>
-      <w:r>
-        <w:t xml:space="preserve"> </w:t>
-      </w:r>
-      <w:proofErr w:type="spellStart"/>
-      <w:r>
-        <w:t>starting</w:t>
-      </w:r>
-      <w:proofErr w:type="spellEnd"/>
-      <w:r>
-        <w:t xml:space="preserve"> </w:t>
-      </w:r>
-      <w:proofErr w:type="spellStart"/>
-      <w:r>
-        <w:t>from</w:t>
-      </w:r>
-      <w:proofErr w:type="spellEnd"/>
-      <w:r>
-        <w:t xml:space="preserve"> 0</w:t>
-      </w:r>
-    </w:p>
-    <w:p>
-      <w:r>
-        <w:t xml:space="preserve">Not possible to </w:t>
-      </w:r>
-      <w:proofErr w:type="spellStart"/>
-      <w:r>
-        <w:t>initialize</w:t>
-      </w:r>
-      <w:proofErr w:type="spellEnd"/>
-      <w:r>
-        <w:t xml:space="preserve"> the variable in the </w:t>
-      </w:r>
-      <w:proofErr w:type="spellStart"/>
-      <w:r>
-        <w:t>declaration</w:t>
-      </w:r>
-      <w:proofErr w:type="spellEnd"/>
-      <w:r>
-        <w:t xml:space="preserve"> block</w:t>
-      </w:r>
-    </w:p>
-    <w:p>
-      <w:proofErr w:type="spellStart"/>
-      <w:r>
-        <w:t>Recurtion</w:t>
-      </w:r>
-      <w:proofErr w:type="spellEnd"/>
-      <w:r>
-        <w:t xml:space="preserve"> </w:t>
-      </w:r>
-      <w:proofErr w:type="spellStart"/>
-      <w:r>
-        <w:t>is</w:t>
-      </w:r>
-      <w:proofErr w:type="spellEnd"/>
-      <w:r>
-        <w:t xml:space="preserve"> </w:t>
-      </w:r>
-      <w:proofErr w:type="spellStart"/>
-      <w:r>
-        <w:t>forbidden</w:t>
-      </w:r>
-      <w:proofErr w:type="spellEnd"/>
-    </w:p>
-    <w:p>
-      <w:r>
-        <w:t xml:space="preserve">No </w:t>
-      </w:r>
-      <w:proofErr w:type="spellStart"/>
-      <w:r>
-        <w:t>operation</w:t>
-      </w:r>
-      <w:proofErr w:type="spellEnd"/>
-      <w:r>
-        <w:t xml:space="preserve"> </w:t>
-      </w:r>
-      <w:proofErr w:type="spellStart"/>
-      <w:r>
-        <w:t>priorites</w:t>
-      </w:r>
-      <w:proofErr w:type="spellEnd"/>
-    </w:p>
-    <w:p>
-      <w:r>
-        <w:t xml:space="preserve">The return of a </w:t>
-      </w:r>
-      <w:proofErr w:type="spellStart"/>
-      <w:r>
-        <w:t>function</w:t>
-      </w:r>
-      <w:proofErr w:type="spellEnd"/>
-      <w:r>
-        <w:t xml:space="preserve"> </w:t>
-      </w:r>
-      <w:proofErr w:type="spellStart"/>
-      <w:r>
-        <w:t>is</w:t>
-      </w:r>
-      <w:proofErr w:type="spellEnd"/>
-      <w:r>
-        <w:t xml:space="preserve"> an </w:t>
-      </w:r>
-      <w:proofErr w:type="spellStart"/>
-      <w:r>
-        <w:t>integer</w:t>
-      </w:r>
-      <w:proofErr w:type="spellEnd"/>
-    </w:p>
-    <w:p>
-      <w:r>
-        <w:t xml:space="preserve">A Variable </w:t>
-      </w:r>
-      <w:proofErr w:type="spellStart"/>
-      <w:r>
-        <w:t>can</w:t>
-      </w:r>
-      <w:proofErr w:type="spellEnd"/>
-      <w:r>
-        <w:t xml:space="preserve"> </w:t>
-      </w:r>
-      <w:proofErr w:type="spellStart"/>
-      <w:r>
-        <w:t>only</w:t>
-      </w:r>
-      <w:proofErr w:type="spellEnd"/>
-      <w:r>
-        <w:t xml:space="preserve"> </w:t>
-      </w:r>
-      <w:proofErr w:type="spellStart"/>
-      <w:r>
-        <w:t>be</w:t>
-      </w:r>
-      <w:proofErr w:type="spellEnd"/>
-      <w:r>
-        <w:t xml:space="preserve"> </w:t>
-      </w:r>
-      <w:proofErr w:type="spellStart"/>
-      <w:r>
-        <w:t>defined</w:t>
-      </w:r>
-      <w:proofErr w:type="spellEnd"/>
-      <w:r>
-        <w:t xml:space="preserve"> once</w:t>
-      </w:r>
-    </w:p>
-    <w:p>
-      <w:r>
-        <w:t xml:space="preserve">A Variable and </w:t>
-      </w:r>
-      <w:proofErr w:type="spellStart"/>
-      <w:r>
-        <w:t>function</w:t>
-      </w:r>
-      <w:proofErr w:type="spellEnd"/>
-      <w:r>
-        <w:t xml:space="preserve"> </w:t>
-      </w:r>
-      <w:proofErr w:type="spellStart"/>
-      <w:r>
-        <w:t>can’t</w:t>
-      </w:r>
-      <w:proofErr w:type="spellEnd"/>
-      <w:r>
-        <w:t xml:space="preserve"> have the </w:t>
-      </w:r>
-      <w:proofErr w:type="spellStart"/>
-      <w:r>
-        <w:t>same</w:t>
-      </w:r>
-      <w:proofErr w:type="spellEnd"/>
-      <w:r>
-        <w:t xml:space="preserve"> </w:t>
-      </w:r>
-      <w:proofErr w:type="spellStart"/>
-      <w:r>
-        <w:t>name</w:t>
-      </w:r>
-      <w:proofErr w:type="spellEnd"/>
-    </w:p>
-    <w:p>
-      <w:r>
-        <w:t xml:space="preserve">Variable </w:t>
-      </w:r>
-      <w:proofErr w:type="spellStart"/>
-      <w:r>
-        <w:t>declared</w:t>
-      </w:r>
-      <w:proofErr w:type="spellEnd"/>
-      <w:r>
-        <w:t xml:space="preserve"> in a certain </w:t>
-      </w:r>
-      <w:proofErr w:type="spellStart"/>
-      <w:r>
-        <w:t>declare</w:t>
-      </w:r>
-      <w:proofErr w:type="spellEnd"/>
-      <w:r>
-        <w:t xml:space="preserve"> block </w:t>
-      </w:r>
-      <w:proofErr w:type="spellStart"/>
-      <w:r>
-        <w:t>can</w:t>
-      </w:r>
-      <w:proofErr w:type="spellEnd"/>
-      <w:r>
-        <w:t xml:space="preserve"> </w:t>
-      </w:r>
-      <w:proofErr w:type="spellStart"/>
-      <w:r>
-        <w:t>only</w:t>
-      </w:r>
-      <w:proofErr w:type="spellEnd"/>
-      <w:r>
-        <w:t xml:space="preserve"> </w:t>
-      </w:r>
-      <w:proofErr w:type="spellStart"/>
-      <w:r>
-        <w:t>be</w:t>
-      </w:r>
-      <w:proofErr w:type="spellEnd"/>
-      <w:r>
-        <w:t xml:space="preserve"> </w:t>
-      </w:r>
-      <w:proofErr w:type="spellStart"/>
-      <w:r>
-        <w:t>used</w:t>
-      </w:r>
-      <w:proofErr w:type="spellEnd"/>
-      <w:r>
-        <w:t xml:space="preserve"> in the </w:t>
-      </w:r>
-      <w:proofErr w:type="spellStart"/>
-      <w:r>
-        <w:t>corresponding</w:t>
-      </w:r>
-      <w:proofErr w:type="spellEnd"/>
-      <w:r>
-        <w:t xml:space="preserve"> do block</w:t>
-      </w:r>
-    </w:p>
-    <w:p>
-      <w:proofErr w:type="spellStart"/>
-      <w:r>
-        <w:t>Function</w:t>
-      </w:r>
-      <w:proofErr w:type="spellEnd"/>
-      <w:r>
-        <w:t xml:space="preserve"> </w:t>
-      </w:r>
-      <w:proofErr w:type="spellStart"/>
-      <w:r>
-        <w:t>parameters</w:t>
-      </w:r>
-      <w:proofErr w:type="spellEnd"/>
-      <w:r>
-        <w:t xml:space="preserve"> are </w:t>
-      </w:r>
-      <w:proofErr w:type="spellStart"/>
-      <w:r>
-        <w:t>treated</w:t>
-      </w:r>
-      <w:proofErr w:type="spellEnd"/>
-      <w:r>
-        <w:t xml:space="preserve"> as local variables </w:t>
-      </w:r>
-      <w:proofErr w:type="spellStart"/>
-      <w:r>
-        <w:t>inside</w:t>
-      </w:r>
-      <w:proofErr w:type="spellEnd"/>
-      <w:r>
-        <w:t xml:space="preserve"> the </w:t>
-      </w:r>
-      <w:proofErr w:type="spellStart"/>
-      <w:r>
-        <w:t>function</w:t>
-      </w:r>
-      <w:proofErr w:type="spellEnd"/>
-    </w:p>
-    <w:p>
-      <w:r>
-        <w:t xml:space="preserve">The assignement </w:t>
-      </w:r>
-      <w:proofErr w:type="spellStart"/>
-      <w:r>
-        <w:t>should</w:t>
-      </w:r>
-      <w:proofErr w:type="spellEnd"/>
-      <w:r>
-        <w:t xml:space="preserve"> </w:t>
-      </w:r>
-      <w:proofErr w:type="spellStart"/>
-      <w:r>
-        <w:t>always</w:t>
-      </w:r>
-      <w:proofErr w:type="spellEnd"/>
-      <w:r>
-        <w:t xml:space="preserve"> point to </w:t>
-      </w:r>
-      <w:proofErr w:type="gramStart"/>
-      <w:r>
-        <w:t>a</w:t>
-      </w:r>
-      <w:proofErr w:type="gramEnd"/>
-      <w:r>
-        <w:t xml:space="preserve"> variable</w:t>
-      </w:r>
-    </w:p>
-    <w:p>
-      <w:r>
-        <w:t xml:space="preserve">.not </w:t>
-      </w:r>
-      <w:proofErr w:type="spellStart"/>
-      <w:r>
-        <w:t>is</w:t>
-      </w:r>
-      <w:proofErr w:type="spellEnd"/>
-      <w:r>
-        <w:t xml:space="preserve"> the </w:t>
-      </w:r>
-      <w:proofErr w:type="spellStart"/>
-      <w:r>
-        <w:t>only</w:t>
-      </w:r>
-      <w:proofErr w:type="spellEnd"/>
-      <w:r>
-        <w:t xml:space="preserve"> </w:t>
-      </w:r>
-      <w:proofErr w:type="spellStart"/>
-      <w:r>
-        <w:t>unary</w:t>
-      </w:r>
-      <w:proofErr w:type="spellEnd"/>
-      <w:r>
-        <w:t xml:space="preserve"> </w:t>
-      </w:r>
-      <w:proofErr w:type="spellStart"/>
-      <w:r>
-        <w:t>operator</w:t>
-      </w:r>
-      <w:proofErr w:type="spellEnd"/>
-    </w:p>
-    <w:p>
-      <w:proofErr w:type="spellStart"/>
-      <w:r>
-        <w:t>Negation</w:t>
-      </w:r>
-      <w:proofErr w:type="spellEnd"/>
-      <w:r>
-        <w:t xml:space="preserve"> </w:t>
-      </w:r>
-      <w:proofErr w:type="spellStart"/>
-      <w:r>
-        <w:t>only</w:t>
-      </w:r>
-      <w:proofErr w:type="spellEnd"/>
-      <w:r>
-        <w:t xml:space="preserve"> </w:t>
-      </w:r>
-      <w:proofErr w:type="spellStart"/>
-      <w:r>
-        <w:t>works</w:t>
-      </w:r>
-      <w:proofErr w:type="spellEnd"/>
-      <w:r>
-        <w:t xml:space="preserve"> </w:t>
-      </w:r>
-      <w:proofErr w:type="spellStart"/>
-      <w:r>
-        <w:t>with</w:t>
-      </w:r>
-      <w:proofErr w:type="spellEnd"/>
-      <w:r>
-        <w:t xml:space="preserve"> a variable or a </w:t>
-      </w:r>
-      <w:proofErr w:type="spellStart"/>
-      <w:r>
-        <w:t>literal</w:t>
-      </w:r>
-      <w:proofErr w:type="spellEnd"/>
-      <w:r>
-        <w:t xml:space="preserve"> </w:t>
-      </w:r>
-      <w:proofErr w:type="spellStart"/>
-      <w:r>
-        <w:t>number</w:t>
-      </w:r>
-      <w:proofErr w:type="spellEnd"/>
-    </w:p>
-    <w:p>
-      <w:r>
-        <w:t xml:space="preserve">- </w:t>
-      </w:r>
-      <w:proofErr w:type="spellStart"/>
-      <w:r>
-        <w:t>can</w:t>
-      </w:r>
-      <w:proofErr w:type="spellEnd"/>
-      <w:r>
-        <w:t xml:space="preserve"> </w:t>
-      </w:r>
-      <w:proofErr w:type="spellStart"/>
-      <w:r>
-        <w:t>be</w:t>
-      </w:r>
-      <w:proofErr w:type="spellEnd"/>
-      <w:r>
-        <w:t xml:space="preserve"> </w:t>
-      </w:r>
-      <w:proofErr w:type="spellStart"/>
-      <w:r>
-        <w:t>applied</w:t>
-      </w:r>
-      <w:proofErr w:type="spellEnd"/>
-      <w:r>
-        <w:t xml:space="preserve"> </w:t>
-      </w:r>
-      <w:proofErr w:type="spellStart"/>
-      <w:r>
-        <w:t>only</w:t>
-      </w:r>
-      <w:proofErr w:type="spellEnd"/>
-      <w:r>
-        <w:t xml:space="preserve"> in front of </w:t>
-      </w:r>
-      <w:proofErr w:type="spellStart"/>
-      <w:r>
-        <w:t>literal</w:t>
-      </w:r>
-      <w:proofErr w:type="spellEnd"/>
-      <w:r>
-        <w:t xml:space="preserve"> </w:t>
-      </w:r>
-      <w:proofErr w:type="spellStart"/>
-      <w:r>
-        <w:t>numbers</w:t>
-      </w:r>
-      <w:proofErr w:type="spellEnd"/>
     </w:p>
     <w:p/>
     <w:sectPr>
@@ -1458,7 +982,7 @@
 </file>
 
 <file path=customXml/itemProps1.xml><?xml version="1.0" encoding="utf-8"?>
-<ds:datastoreItem xmlns:ds="http://schemas.openxmlformats.org/officeDocument/2006/customXml" ds:itemID="{29154407-DED3-4DC9-BA9D-58188FB32B36}">
+<ds:datastoreItem xmlns:ds="http://schemas.openxmlformats.org/officeDocument/2006/customXml" ds:itemID="{F8EA0182-75C2-45CA-A461-91A3B1FC26D3}">
   <ds:schemaRefs>
     <ds:schemaRef ds:uri="http://schemas.openxmlformats.org/officeDocument/2006/bibliography"/>
   </ds:schemaRefs>

</xml_diff>

<commit_message>
Last changes to grammar/semantic rules
</commit_message>
<xml_diff>
--- a/Docs/SemanticRules.docx
+++ b/Docs/SemanticRules.docx
@@ -7,129 +7,774 @@
         <w:pStyle w:val="Titre"/>
         <w:jc w:val="center"/>
       </w:pPr>
-      <w:r>
-        <w:t>Semantic rules</w:t>
-      </w:r>
+      <w:proofErr w:type="spellStart"/>
+      <w:r>
+        <w:t>Semantic</w:t>
+      </w:r>
+      <w:proofErr w:type="spellEnd"/>
+      <w:r>
+        <w:t xml:space="preserve"> </w:t>
+      </w:r>
+      <w:proofErr w:type="spellStart"/>
+      <w:r>
+        <w:t>rules</w:t>
+      </w:r>
+      <w:proofErr w:type="spellEnd"/>
     </w:p>
     <w:p/>
     <w:p/>
     <w:p>
       <w:r>
-        <w:t xml:space="preserve">Variables/fonction needs to be declared in the declaration block to be used. </w:t>
-      </w:r>
-    </w:p>
-    <w:p>
-      <w:r>
-        <w:t>A declared variable has a default value of 0</w:t>
-      </w:r>
-    </w:p>
-    <w:p>
-      <w:r>
-        <w:t>If not specified, the default array size is 100</w:t>
-      </w:r>
-    </w:p>
-    <w:p>
-      <w:r>
-        <w:t>Array is made of the specifed elements starting from 0</w:t>
-      </w:r>
-    </w:p>
-    <w:p>
-      <w:r>
-        <w:t>A</w:t>
-      </w:r>
-      <w:r>
-        <w:t xml:space="preserve"> variable is an array of size 1</w:t>
-      </w:r>
-    </w:p>
-    <w:p>
-      <w:r>
-        <w:t>Not possible to initialize the variable in the declaration block</w:t>
-      </w:r>
-    </w:p>
-    <w:p>
-      <w:r>
-        <w:t>Recurtion is forbidden</w:t>
-      </w:r>
-    </w:p>
-    <w:p>
-      <w:r>
-        <w:t>No operation priorites</w:t>
-      </w:r>
-    </w:p>
-    <w:p>
-      <w:r>
-        <w:t>The return of a function is an integer</w:t>
-      </w:r>
-    </w:p>
-    <w:p>
-      <w:r>
-        <w:t>A Variable can only be defined once</w:t>
-      </w:r>
-    </w:p>
-    <w:p>
-      <w:r>
-        <w:t>A Variable and function can’t have the same name</w:t>
-      </w:r>
-    </w:p>
-    <w:p>
-      <w:r>
-        <w:t>Variable declared in a certain declare block can only be used in the corresponding do block</w:t>
-      </w:r>
-    </w:p>
-    <w:p>
-      <w:r>
-        <w:t>Function parameters are treated as local variables inside the function</w:t>
-      </w:r>
-    </w:p>
-    <w:p>
-      <w:r>
-        <w:t>The assignement should always point to a variable</w:t>
-      </w:r>
-    </w:p>
-    <w:p>
-      <w:r>
-        <w:t>.not is the only unary operator</w:t>
-      </w:r>
-    </w:p>
-    <w:p>
-      <w:r>
-        <w:t>Negation only works with a variable or a literal number</w:t>
-      </w:r>
-    </w:p>
-    <w:p>
-      <w:r>
-        <w:t>- can be applied only in front of literal numbers</w:t>
-      </w:r>
-      <w:r>
-        <w:br/>
-        <w:t xml:space="preserve">Nothing can only be used </w:t>
-      </w:r>
-      <w:r>
-        <w:t>after a GiveBackWith statement</w:t>
-      </w:r>
-    </w:p>
-    <w:p/>
-    <w:p>
-      <w:r>
-        <w:t>Console input and output :</w:t>
-      </w:r>
-    </w:p>
-    <w:p>
-      <w:r>
-        <w:t>printC : prints the ascii interpretation of the stored value</w:t>
-      </w:r>
-    </w:p>
-    <w:p>
-      <w:r>
-        <w:t>printI : prints an integer between 0 and 9</w:t>
-      </w:r>
-    </w:p>
-    <w:p>
-      <w:r>
-        <w:t>scan : allow the user to input and niteger between 0 and 9</w:t>
-      </w:r>
+        <w:t xml:space="preserve">Variables/fonction </w:t>
+      </w:r>
+      <w:proofErr w:type="spellStart"/>
+      <w:r>
+        <w:t>needs</w:t>
+      </w:r>
+      <w:proofErr w:type="spellEnd"/>
+      <w:r>
+        <w:t xml:space="preserve"> to </w:t>
+      </w:r>
+      <w:proofErr w:type="spellStart"/>
+      <w:r>
+        <w:t>be</w:t>
+      </w:r>
+      <w:proofErr w:type="spellEnd"/>
+      <w:r>
+        <w:t xml:space="preserve"> </w:t>
+      </w:r>
+      <w:proofErr w:type="spellStart"/>
+      <w:r>
+        <w:t>declared</w:t>
+      </w:r>
+      <w:proofErr w:type="spellEnd"/>
+      <w:r>
+        <w:t xml:space="preserve"> in the </w:t>
+      </w:r>
+      <w:proofErr w:type="spellStart"/>
+      <w:r>
+        <w:t>declaration</w:t>
+      </w:r>
+      <w:proofErr w:type="spellEnd"/>
+      <w:r>
+        <w:t xml:space="preserve"> block to </w:t>
+      </w:r>
+      <w:proofErr w:type="spellStart"/>
+      <w:r>
+        <w:t>be</w:t>
+      </w:r>
+      <w:proofErr w:type="spellEnd"/>
+      <w:r>
+        <w:t xml:space="preserve"> </w:t>
+      </w:r>
+      <w:proofErr w:type="spellStart"/>
+      <w:r>
+        <w:t>used</w:t>
+      </w:r>
+      <w:proofErr w:type="spellEnd"/>
+      <w:r>
+        <w:t xml:space="preserve">. </w:t>
+      </w:r>
+    </w:p>
+    <w:p>
+      <w:r>
+        <w:t xml:space="preserve">A </w:t>
+      </w:r>
+      <w:proofErr w:type="spellStart"/>
+      <w:r>
+        <w:t>declared</w:t>
+      </w:r>
+      <w:proofErr w:type="spellEnd"/>
+      <w:r>
+        <w:t xml:space="preserve"> variable has a default value of 0</w:t>
+      </w:r>
+    </w:p>
+    <w:p>
+      <w:r>
+        <w:t xml:space="preserve">If not </w:t>
+      </w:r>
+      <w:proofErr w:type="spellStart"/>
+      <w:r>
+        <w:t>specified</w:t>
+      </w:r>
+      <w:proofErr w:type="spellEnd"/>
+      <w:r>
+        <w:t xml:space="preserve">, the default </w:t>
+      </w:r>
+      <w:proofErr w:type="spellStart"/>
+      <w:r>
+        <w:t>array</w:t>
+      </w:r>
+      <w:proofErr w:type="spellEnd"/>
+      <w:r>
+        <w:t xml:space="preserve"> size </w:t>
+      </w:r>
+      <w:proofErr w:type="spellStart"/>
+      <w:r>
+        <w:t>is</w:t>
+      </w:r>
+      <w:proofErr w:type="spellEnd"/>
+      <w:r>
+        <w:t xml:space="preserve"> 100</w:t>
+      </w:r>
+    </w:p>
+    <w:p>
+      <w:proofErr w:type="spellStart"/>
+      <w:r>
+        <w:t>Array</w:t>
+      </w:r>
+      <w:proofErr w:type="spellEnd"/>
+      <w:r>
+        <w:t xml:space="preserve"> </w:t>
+      </w:r>
+      <w:proofErr w:type="spellStart"/>
+      <w:r>
+        <w:t>is</w:t>
+      </w:r>
+      <w:proofErr w:type="spellEnd"/>
+      <w:r>
+        <w:t xml:space="preserve"> made of the </w:t>
+      </w:r>
+      <w:proofErr w:type="spellStart"/>
+      <w:r>
+        <w:t>specifed</w:t>
+      </w:r>
+      <w:proofErr w:type="spellEnd"/>
+      <w:r>
+        <w:t xml:space="preserve"> </w:t>
+      </w:r>
+      <w:proofErr w:type="spellStart"/>
+      <w:r>
+        <w:t>elements</w:t>
+      </w:r>
+      <w:proofErr w:type="spellEnd"/>
+      <w:r>
+        <w:t xml:space="preserve"> </w:t>
+      </w:r>
+      <w:proofErr w:type="spellStart"/>
+      <w:r>
+        <w:t>starting</w:t>
+      </w:r>
+      <w:proofErr w:type="spellEnd"/>
+      <w:r>
+        <w:t xml:space="preserve"> </w:t>
+      </w:r>
+      <w:proofErr w:type="spellStart"/>
+      <w:r>
+        <w:t>from</w:t>
+      </w:r>
+      <w:proofErr w:type="spellEnd"/>
+      <w:r>
+        <w:t xml:space="preserve"> 0</w:t>
+      </w:r>
+    </w:p>
+    <w:p>
+      <w:r>
+        <w:t xml:space="preserve">Not possible to </w:t>
+      </w:r>
+      <w:proofErr w:type="spellStart"/>
+      <w:r>
+        <w:t>initialize</w:t>
+      </w:r>
+      <w:proofErr w:type="spellEnd"/>
+      <w:r>
+        <w:t xml:space="preserve"> the variable in the </w:t>
+      </w:r>
+      <w:proofErr w:type="spellStart"/>
+      <w:r>
+        <w:t>declaration</w:t>
+      </w:r>
+      <w:proofErr w:type="spellEnd"/>
+      <w:r>
+        <w:t xml:space="preserve"> block</w:t>
+      </w:r>
+    </w:p>
+    <w:p>
+      <w:proofErr w:type="spellStart"/>
+      <w:r>
+        <w:t>Recurtion</w:t>
+      </w:r>
+      <w:proofErr w:type="spellEnd"/>
+      <w:r>
+        <w:t xml:space="preserve"> </w:t>
+      </w:r>
+      <w:proofErr w:type="spellStart"/>
+      <w:r>
+        <w:t>is</w:t>
+      </w:r>
+      <w:proofErr w:type="spellEnd"/>
+      <w:r>
+        <w:t xml:space="preserve"> </w:t>
+      </w:r>
+      <w:proofErr w:type="spellStart"/>
+      <w:r>
+        <w:t>forbidden</w:t>
+      </w:r>
+      <w:proofErr w:type="spellEnd"/>
+    </w:p>
+    <w:p>
+      <w:r>
+        <w:t xml:space="preserve">No </w:t>
+      </w:r>
+      <w:proofErr w:type="spellStart"/>
+      <w:r>
+        <w:t>operation</w:t>
+      </w:r>
+      <w:proofErr w:type="spellEnd"/>
+      <w:r>
+        <w:t xml:space="preserve"> </w:t>
+      </w:r>
+      <w:proofErr w:type="spellStart"/>
+      <w:r>
+        <w:t>priorites</w:t>
+      </w:r>
+      <w:proofErr w:type="spellEnd"/>
+    </w:p>
+    <w:p>
+      <w:r>
+        <w:t xml:space="preserve">The return of a </w:t>
+      </w:r>
+      <w:proofErr w:type="spellStart"/>
+      <w:r>
+        <w:t>function</w:t>
+      </w:r>
+      <w:proofErr w:type="spellEnd"/>
+      <w:r>
+        <w:t xml:space="preserve"> </w:t>
+      </w:r>
+      <w:proofErr w:type="spellStart"/>
+      <w:r>
+        <w:t>is</w:t>
+      </w:r>
+      <w:proofErr w:type="spellEnd"/>
+      <w:r>
+        <w:t xml:space="preserve"> an </w:t>
+      </w:r>
+      <w:proofErr w:type="spellStart"/>
+      <w:r>
+        <w:t>integer</w:t>
+      </w:r>
+      <w:proofErr w:type="spellEnd"/>
+    </w:p>
+    <w:p>
+      <w:proofErr w:type="spellStart"/>
+      <w:r>
+        <w:t>Function</w:t>
+      </w:r>
+      <w:proofErr w:type="spellEnd"/>
+      <w:r>
+        <w:t xml:space="preserve"> </w:t>
+      </w:r>
+      <w:proofErr w:type="spellStart"/>
+      <w:r>
+        <w:t>parameters</w:t>
+      </w:r>
+      <w:proofErr w:type="spellEnd"/>
+      <w:r>
+        <w:t xml:space="preserve"> </w:t>
+      </w:r>
+      <w:proofErr w:type="spellStart"/>
+      <w:r>
+        <w:t>can’t</w:t>
+      </w:r>
+      <w:proofErr w:type="spellEnd"/>
+      <w:r>
+        <w:t xml:space="preserve"> </w:t>
+      </w:r>
+      <w:proofErr w:type="spellStart"/>
+      <w:r>
+        <w:t>be</w:t>
+      </w:r>
+      <w:proofErr w:type="spellEnd"/>
+      <w:r>
+        <w:t xml:space="preserve"> an </w:t>
+      </w:r>
+      <w:proofErr w:type="spellStart"/>
+      <w:r>
+        <w:t>array</w:t>
+      </w:r>
+      <w:proofErr w:type="spellEnd"/>
+    </w:p>
+    <w:p>
+      <w:r>
+        <w:t xml:space="preserve">A Variable </w:t>
+      </w:r>
+      <w:proofErr w:type="spellStart"/>
+      <w:r>
+        <w:t>can</w:t>
+      </w:r>
+      <w:proofErr w:type="spellEnd"/>
+      <w:r>
+        <w:t xml:space="preserve"> </w:t>
+      </w:r>
+      <w:proofErr w:type="spellStart"/>
+      <w:r>
+        <w:t>only</w:t>
+      </w:r>
+      <w:proofErr w:type="spellEnd"/>
+      <w:r>
+        <w:t xml:space="preserve"> </w:t>
+      </w:r>
+      <w:proofErr w:type="spellStart"/>
+      <w:r>
+        <w:t>be</w:t>
+      </w:r>
+      <w:proofErr w:type="spellEnd"/>
+      <w:r>
+        <w:t xml:space="preserve"> </w:t>
+      </w:r>
+      <w:proofErr w:type="spellStart"/>
+      <w:r>
+        <w:t>defined</w:t>
+      </w:r>
+      <w:proofErr w:type="spellEnd"/>
+      <w:r>
+        <w:t xml:space="preserve"> once</w:t>
+      </w:r>
+    </w:p>
+    <w:p>
+      <w:r>
+        <w:t xml:space="preserve">A Variable and </w:t>
+      </w:r>
+      <w:proofErr w:type="spellStart"/>
+      <w:r>
+        <w:t>function</w:t>
+      </w:r>
+      <w:proofErr w:type="spellEnd"/>
+      <w:r>
+        <w:t xml:space="preserve"> </w:t>
+      </w:r>
+      <w:proofErr w:type="spellStart"/>
+      <w:r>
+        <w:t>can’t</w:t>
+      </w:r>
+      <w:proofErr w:type="spellEnd"/>
+      <w:r>
+        <w:t xml:space="preserve"> have the </w:t>
+      </w:r>
+      <w:proofErr w:type="spellStart"/>
+      <w:r>
+        <w:t>same</w:t>
+      </w:r>
+      <w:proofErr w:type="spellEnd"/>
+      <w:r>
+        <w:t xml:space="preserve"> </w:t>
+      </w:r>
+      <w:proofErr w:type="spellStart"/>
+      <w:r>
+        <w:t>name</w:t>
+      </w:r>
+      <w:proofErr w:type="spellEnd"/>
+    </w:p>
+    <w:p>
+      <w:r>
+        <w:t xml:space="preserve">Variable </w:t>
+      </w:r>
+      <w:proofErr w:type="spellStart"/>
+      <w:r>
+        <w:t>declared</w:t>
+      </w:r>
+      <w:proofErr w:type="spellEnd"/>
+      <w:r>
+        <w:t xml:space="preserve"> in a certain </w:t>
+      </w:r>
+      <w:proofErr w:type="spellStart"/>
+      <w:r>
+        <w:t>declare</w:t>
+      </w:r>
+      <w:proofErr w:type="spellEnd"/>
+      <w:r>
+        <w:t xml:space="preserve"> block </w:t>
+      </w:r>
+      <w:proofErr w:type="spellStart"/>
+      <w:r>
+        <w:t>can</w:t>
+      </w:r>
+      <w:proofErr w:type="spellEnd"/>
+      <w:r>
+        <w:t xml:space="preserve"> </w:t>
+      </w:r>
+      <w:proofErr w:type="spellStart"/>
+      <w:r>
+        <w:t>only</w:t>
+      </w:r>
+      <w:proofErr w:type="spellEnd"/>
+      <w:r>
+        <w:t xml:space="preserve"> </w:t>
+      </w:r>
+      <w:proofErr w:type="spellStart"/>
+      <w:r>
+        <w:t>be</w:t>
+      </w:r>
+      <w:proofErr w:type="spellEnd"/>
+      <w:r>
+        <w:t xml:space="preserve"> </w:t>
+      </w:r>
+      <w:proofErr w:type="spellStart"/>
+      <w:r>
+        <w:t>used</w:t>
+      </w:r>
+      <w:proofErr w:type="spellEnd"/>
+      <w:r>
+        <w:t xml:space="preserve"> in the </w:t>
+      </w:r>
+      <w:proofErr w:type="spellStart"/>
+      <w:r>
+        <w:t>corresponding</w:t>
+      </w:r>
+      <w:proofErr w:type="spellEnd"/>
+      <w:r>
+        <w:t xml:space="preserve"> do block</w:t>
+      </w:r>
+    </w:p>
+    <w:p>
+      <w:proofErr w:type="spellStart"/>
+      <w:r>
+        <w:t>Function</w:t>
+      </w:r>
+      <w:proofErr w:type="spellEnd"/>
+      <w:r>
+        <w:t xml:space="preserve"> </w:t>
+      </w:r>
+      <w:proofErr w:type="spellStart"/>
+      <w:r>
+        <w:t>parameters</w:t>
+      </w:r>
+      <w:proofErr w:type="spellEnd"/>
+      <w:r>
+        <w:t xml:space="preserve"> are </w:t>
+      </w:r>
+      <w:proofErr w:type="spellStart"/>
+      <w:r>
+        <w:t>treated</w:t>
+      </w:r>
+      <w:proofErr w:type="spellEnd"/>
+      <w:r>
+        <w:t xml:space="preserve"> as local variables </w:t>
+      </w:r>
+      <w:proofErr w:type="spellStart"/>
+      <w:r>
+        <w:t>inside</w:t>
+      </w:r>
+      <w:proofErr w:type="spellEnd"/>
+      <w:r>
+        <w:t xml:space="preserve"> the </w:t>
+      </w:r>
+      <w:proofErr w:type="spellStart"/>
+      <w:r>
+        <w:t>function</w:t>
+      </w:r>
+      <w:proofErr w:type="spellEnd"/>
+    </w:p>
+    <w:p>
+      <w:r>
+        <w:t xml:space="preserve">.not </w:t>
+      </w:r>
+      <w:proofErr w:type="spellStart"/>
+      <w:r>
+        <w:t>is</w:t>
+      </w:r>
+      <w:proofErr w:type="spellEnd"/>
+      <w:r>
+        <w:t xml:space="preserve"> the </w:t>
+      </w:r>
+      <w:proofErr w:type="spellStart"/>
+      <w:r>
+        <w:t>only</w:t>
+      </w:r>
+      <w:proofErr w:type="spellEnd"/>
+      <w:r>
+        <w:t xml:space="preserve"> </w:t>
+      </w:r>
+      <w:proofErr w:type="spellStart"/>
+      <w:r>
+        <w:t>unary</w:t>
+      </w:r>
+      <w:proofErr w:type="spellEnd"/>
+      <w:r>
+        <w:t xml:space="preserve"> </w:t>
+      </w:r>
+      <w:proofErr w:type="spellStart"/>
+      <w:r>
+        <w:t>operator</w:t>
+      </w:r>
+      <w:proofErr w:type="spellEnd"/>
+    </w:p>
+    <w:p>
+      <w:proofErr w:type="spellStart"/>
+      <w:r>
+        <w:t>Negation</w:t>
+      </w:r>
+      <w:proofErr w:type="spellEnd"/>
+      <w:r>
+        <w:t xml:space="preserve"> </w:t>
+      </w:r>
+      <w:proofErr w:type="spellStart"/>
+      <w:r>
+        <w:t>only</w:t>
+      </w:r>
+      <w:proofErr w:type="spellEnd"/>
+      <w:r>
+        <w:t xml:space="preserve"> </w:t>
+      </w:r>
+      <w:proofErr w:type="spellStart"/>
+      <w:r>
+        <w:t>works</w:t>
+      </w:r>
+      <w:proofErr w:type="spellEnd"/>
+      <w:r>
+        <w:t xml:space="preserve"> </w:t>
+      </w:r>
+      <w:proofErr w:type="spellStart"/>
+      <w:r>
+        <w:t>with</w:t>
+      </w:r>
+      <w:proofErr w:type="spellEnd"/>
+      <w:r>
+        <w:t xml:space="preserve"> a variable or a </w:t>
+      </w:r>
+      <w:proofErr w:type="spellStart"/>
+      <w:r>
+        <w:t>literal</w:t>
+      </w:r>
+      <w:proofErr w:type="spellEnd"/>
+      <w:r>
+        <w:t xml:space="preserve"> </w:t>
+      </w:r>
+      <w:proofErr w:type="spellStart"/>
+      <w:r>
+        <w:t>number</w:t>
+      </w:r>
+      <w:proofErr w:type="spellEnd"/>
+    </w:p>
+    <w:p>
+      <w:r>
+        <w:t xml:space="preserve">The keyword </w:t>
+      </w:r>
+      <w:r>
+        <w:t xml:space="preserve">- </w:t>
+      </w:r>
+      <w:proofErr w:type="spellStart"/>
+      <w:r>
+        <w:t>can</w:t>
+      </w:r>
+      <w:proofErr w:type="spellEnd"/>
+      <w:r>
+        <w:t xml:space="preserve"> </w:t>
+      </w:r>
+      <w:proofErr w:type="spellStart"/>
+      <w:r>
+        <w:t>be</w:t>
+      </w:r>
+      <w:proofErr w:type="spellEnd"/>
+      <w:r>
+        <w:t xml:space="preserve"> </w:t>
+      </w:r>
+      <w:proofErr w:type="spellStart"/>
+      <w:r>
+        <w:t>applied</w:t>
+      </w:r>
+      <w:proofErr w:type="spellEnd"/>
+      <w:r>
+        <w:t xml:space="preserve"> </w:t>
+      </w:r>
+      <w:proofErr w:type="spellStart"/>
+      <w:r>
+        <w:t>only</w:t>
+      </w:r>
+      <w:proofErr w:type="spellEnd"/>
+      <w:r>
+        <w:t xml:space="preserve"> in front of </w:t>
+      </w:r>
+      <w:proofErr w:type="spellStart"/>
+      <w:r>
+        <w:t>literal</w:t>
+      </w:r>
+      <w:proofErr w:type="spellEnd"/>
+      <w:r>
+        <w:t xml:space="preserve"> </w:t>
+      </w:r>
+      <w:proofErr w:type="spellStart"/>
+      <w:r>
+        <w:t>numbers</w:t>
+      </w:r>
+    </w:p>
+    <w:p>
+      <w:r>
+        <w:t>Nothing</w:t>
+      </w:r>
+      <w:proofErr w:type="spellEnd"/>
+      <w:r>
+        <w:t xml:space="preserve"> </w:t>
+      </w:r>
+      <w:proofErr w:type="spellStart"/>
+      <w:r>
+        <w:t>can</w:t>
+      </w:r>
+      <w:proofErr w:type="spellEnd"/>
+      <w:r>
+        <w:t xml:space="preserve"> </w:t>
+      </w:r>
+      <w:proofErr w:type="spellStart"/>
+      <w:r>
+        <w:t>only</w:t>
+      </w:r>
+      <w:proofErr w:type="spellEnd"/>
+      <w:r>
+        <w:t xml:space="preserve"> </w:t>
+      </w:r>
+      <w:proofErr w:type="spellStart"/>
+      <w:r>
+        <w:t>be</w:t>
+      </w:r>
+      <w:proofErr w:type="spellEnd"/>
+      <w:r>
+        <w:t xml:space="preserve"> </w:t>
+      </w:r>
+      <w:proofErr w:type="spellStart"/>
+      <w:r>
+        <w:t>used</w:t>
+      </w:r>
+      <w:proofErr w:type="spellEnd"/>
+      <w:r>
+        <w:t xml:space="preserve"> </w:t>
+      </w:r>
+      <w:proofErr w:type="spellStart"/>
+      <w:r>
+        <w:t>after</w:t>
+      </w:r>
+      <w:proofErr w:type="spellEnd"/>
+      <w:r>
+        <w:t xml:space="preserve"> a </w:t>
+      </w:r>
+      <w:proofErr w:type="spellStart"/>
+      <w:r>
+        <w:t>GiveBackWith</w:t>
+      </w:r>
+      <w:proofErr w:type="spellEnd"/>
+      <w:r>
+        <w:t xml:space="preserve"> </w:t>
+      </w:r>
+      <w:proofErr w:type="spellStart"/>
+      <w:r>
+        <w:t>statement</w:t>
+      </w:r>
+      <w:proofErr w:type="spellEnd"/>
+    </w:p>
+    <w:p>
       <w:bookmarkStart w:id="0" w:name="_GoBack"/>
       <w:bookmarkEnd w:id="0"/>
+    </w:p>
+    <w:p>
+      <w:r>
+        <w:t>Console input and output :</w:t>
+      </w:r>
+    </w:p>
+    <w:p>
+      <w:proofErr w:type="spellStart"/>
+      <w:proofErr w:type="gramStart"/>
+      <w:r>
+        <w:t>printC</w:t>
+      </w:r>
+      <w:proofErr w:type="spellEnd"/>
+      <w:proofErr w:type="gramEnd"/>
+      <w:r>
+        <w:t xml:space="preserve"> : </w:t>
+      </w:r>
+      <w:proofErr w:type="spellStart"/>
+      <w:r>
+        <w:t>prints</w:t>
+      </w:r>
+      <w:proofErr w:type="spellEnd"/>
+      <w:r>
+        <w:t xml:space="preserve"> the ascii </w:t>
+      </w:r>
+      <w:proofErr w:type="spellStart"/>
+      <w:r>
+        <w:t>interpretation</w:t>
+      </w:r>
+      <w:proofErr w:type="spellEnd"/>
+      <w:r>
+        <w:t xml:space="preserve"> of the </w:t>
+      </w:r>
+      <w:proofErr w:type="spellStart"/>
+      <w:r>
+        <w:t>stored</w:t>
+      </w:r>
+      <w:proofErr w:type="spellEnd"/>
+      <w:r>
+        <w:t xml:space="preserve"> value</w:t>
+      </w:r>
+    </w:p>
+    <w:p>
+      <w:proofErr w:type="spellStart"/>
+      <w:proofErr w:type="gramStart"/>
+      <w:r>
+        <w:t>printI</w:t>
+      </w:r>
+      <w:proofErr w:type="spellEnd"/>
+      <w:proofErr w:type="gramEnd"/>
+      <w:r>
+        <w:t xml:space="preserve"> : </w:t>
+      </w:r>
+      <w:proofErr w:type="spellStart"/>
+      <w:r>
+        <w:t>prints</w:t>
+      </w:r>
+      <w:proofErr w:type="spellEnd"/>
+      <w:r>
+        <w:t xml:space="preserve"> an </w:t>
+      </w:r>
+      <w:proofErr w:type="spellStart"/>
+      <w:r>
+        <w:t>integer</w:t>
+      </w:r>
+      <w:proofErr w:type="spellEnd"/>
+      <w:r>
+        <w:t xml:space="preserve"> </w:t>
+      </w:r>
+      <w:proofErr w:type="spellStart"/>
+      <w:r>
+        <w:t>between</w:t>
+      </w:r>
+      <w:proofErr w:type="spellEnd"/>
+      <w:r>
+        <w:t xml:space="preserve"> 0 and 9</w:t>
+      </w:r>
+    </w:p>
+    <w:p>
+      <w:proofErr w:type="gramStart"/>
+      <w:r>
+        <w:t>scan</w:t>
+      </w:r>
+      <w:proofErr w:type="gramEnd"/>
+      <w:r>
+        <w:t xml:space="preserve"> : </w:t>
+      </w:r>
+      <w:proofErr w:type="spellStart"/>
+      <w:r>
+        <w:t>allow</w:t>
+      </w:r>
+      <w:proofErr w:type="spellEnd"/>
+      <w:r>
+        <w:t xml:space="preserve"> the user to input and </w:t>
+      </w:r>
+      <w:proofErr w:type="spellStart"/>
+      <w:r>
+        <w:t>niteger</w:t>
+      </w:r>
+      <w:proofErr w:type="spellEnd"/>
+      <w:r>
+        <w:t xml:space="preserve"> </w:t>
+      </w:r>
+      <w:proofErr w:type="spellStart"/>
+      <w:r>
+        <w:t>between</w:t>
+      </w:r>
+      <w:proofErr w:type="spellEnd"/>
+      <w:r>
+        <w:t xml:space="preserve"> 0 and 9</w:t>
+      </w:r>
     </w:p>
     <w:sectPr>
       <w:pgSz w:w="11906" w:h="16838"/>
@@ -996,7 +1641,7 @@
 </file>
 
 <file path=customXml/itemProps1.xml><?xml version="1.0" encoding="utf-8"?>
-<ds:datastoreItem xmlns:ds="http://schemas.openxmlformats.org/officeDocument/2006/customXml" ds:itemID="{042EFE1F-33B5-430B-B34E-E4B7DC9419BF}">
+<ds:datastoreItem xmlns:ds="http://schemas.openxmlformats.org/officeDocument/2006/customXml" ds:itemID="{F9DA5C7A-84F5-4150-946D-BFB0B2E0A90C}">
   <ds:schemaRefs>
     <ds:schemaRef ds:uri="http://schemas.openxmlformats.org/officeDocument/2006/bibliography"/>
   </ds:schemaRefs>

</xml_diff>